<commit_message>
added example of supertwisting SMC for second order system. Going to break it down and try to merge with my third order observer controller EHA system
</commit_message>
<xml_diff>
--- a/Eqns for model.docx
+++ b/Eqns for model.docx
@@ -25,7 +25,7 @@
       </w:pPr>
       <w:r>
         <w:rPr>
-          <w:lang w:val="en-CA"/>
+          <w:noProof/>
         </w:rPr>
         <w:drawing>
           <wp:inline distT="0" distB="0" distL="0" distR="0" wp14:anchorId="402ADCF4" wp14:editId="476B4698">
@@ -72,7 +72,7 @@
       </w:pPr>
       <w:r>
         <w:rPr>
-          <w:lang w:val="en-CA"/>
+          <w:noProof/>
         </w:rPr>
         <w:drawing>
           <wp:inline distT="0" distB="0" distL="0" distR="0" wp14:anchorId="798019C5" wp14:editId="426991A1">
@@ -119,7 +119,7 @@
       </w:pPr>
       <w:r>
         <w:rPr>
-          <w:lang w:val="en-CA"/>
+          <w:noProof/>
         </w:rPr>
         <w:drawing>
           <wp:inline distT="0" distB="0" distL="0" distR="0" wp14:anchorId="67049917" wp14:editId="3671EBC3">
@@ -166,7 +166,7 @@
       </w:pPr>
       <w:r>
         <w:rPr>
-          <w:lang w:val="en-CA"/>
+          <w:noProof/>
         </w:rPr>
         <w:drawing>
           <wp:inline distT="0" distB="0" distL="0" distR="0" wp14:anchorId="4B6E5A9A" wp14:editId="639699B7">
@@ -336,7 +336,7 @@
       </w:pPr>
       <w:r>
         <w:rPr>
-          <w:lang w:val="en-CA"/>
+          <w:noProof/>
         </w:rPr>
         <w:drawing>
           <wp:inline distT="0" distB="0" distL="0" distR="0" wp14:anchorId="0AB414FD" wp14:editId="144C93B3">
@@ -390,7 +390,7 @@
       </w:pPr>
       <w:r>
         <w:rPr>
-          <w:lang w:val="en-CA"/>
+          <w:noProof/>
         </w:rPr>
         <w:drawing>
           <wp:inline distT="0" distB="0" distL="0" distR="0" wp14:anchorId="777D5605" wp14:editId="35E87C68">
@@ -461,8 +461,284 @@
           <w:lang w:val="en-CA"/>
         </w:rPr>
       </w:pPr>
+    </w:p>
+    <w:p>
+      <w:pPr>
+        <w:rPr>
+          <w:lang w:val="en-CA"/>
+        </w:rPr>
+      </w:pPr>
+    </w:p>
+    <w:p>
+      <w:pPr>
+        <w:rPr>
+          <w:lang w:val="en-CA"/>
+        </w:rPr>
+      </w:pPr>
+    </w:p>
+    <w:p>
+      <w:pPr>
+        <w:rPr>
+          <w:lang w:val="en-CA"/>
+        </w:rPr>
+      </w:pPr>
+      <w:r>
+        <w:rPr>
+          <w:lang w:val="en-CA"/>
+        </w:rPr>
+        <w:t>SMC</w:t>
+      </w:r>
+    </w:p>
+    <w:p>
+      <w:pPr>
+        <w:rPr>
+          <w:lang w:val="en-CA"/>
+        </w:rPr>
+      </w:pPr>
+    </w:p>
+    <w:p>
+      <w:pPr>
+        <w:rPr>
+          <w:lang w:val="en-CA"/>
+        </w:rPr>
+      </w:pPr>
+      <w:r>
+        <w:rPr>
+          <w:lang w:val="en-CA"/>
+        </w:rPr>
+        <w:drawing>
+          <wp:inline distT="0" distB="0" distL="0" distR="0" wp14:anchorId="726AB911" wp14:editId="034AA61C">
+            <wp:extent cx="3632200" cy="812800"/>
+            <wp:effectExtent l="0" t="0" r="0" b="0"/>
+            <wp:docPr id="7" name="Picture 7"/>
+            <wp:cNvGraphicFramePr>
+              <a:graphicFrameLocks xmlns:a="http://schemas.openxmlformats.org/drawingml/2006/main" noChangeAspect="1"/>
+            </wp:cNvGraphicFramePr>
+            <a:graphic xmlns:a="http://schemas.openxmlformats.org/drawingml/2006/main">
+              <a:graphicData uri="http://schemas.openxmlformats.org/drawingml/2006/picture">
+                <pic:pic xmlns:pic="http://schemas.openxmlformats.org/drawingml/2006/picture">
+                  <pic:nvPicPr>
+                    <pic:cNvPr id="1" name=""/>
+                    <pic:cNvPicPr/>
+                  </pic:nvPicPr>
+                  <pic:blipFill>
+                    <a:blip r:embed="rId10"/>
+                    <a:stretch>
+                      <a:fillRect/>
+                    </a:stretch>
+                  </pic:blipFill>
+                  <pic:spPr>
+                    <a:xfrm>
+                      <a:off x="0" y="0"/>
+                      <a:ext cx="3632200" cy="812800"/>
+                    </a:xfrm>
+                    <a:prstGeom prst="rect">
+                      <a:avLst/>
+                    </a:prstGeom>
+                  </pic:spPr>
+                </pic:pic>
+              </a:graphicData>
+            </a:graphic>
+          </wp:inline>
+        </w:drawing>
+      </w:r>
+    </w:p>
+    <w:p>
+      <w:pPr>
+        <w:rPr>
+          <w:lang w:val="en-CA"/>
+        </w:rPr>
+      </w:pPr>
+      <w:r>
+        <w:rPr>
+          <w:lang w:val="en-CA"/>
+        </w:rPr>
+        <w:t>this is the observer poles and their gains.</w:t>
+      </w:r>
+      <w:r>
+        <w:rPr>
+          <w:lang w:val="en-CA"/>
+        </w:rPr>
+        <w:t xml:space="preserve"> This is </w:t>
+      </w:r>
+      <w:proofErr w:type="spellStart"/>
+      <w:proofErr w:type="gramStart"/>
+      <w:r>
+        <w:rPr>
+          <w:lang w:val="en-CA"/>
+        </w:rPr>
+        <w:t>is</w:t>
+      </w:r>
+      <w:proofErr w:type="spellEnd"/>
+      <w:proofErr w:type="gramEnd"/>
+      <w:r>
+        <w:rPr>
+          <w:lang w:val="en-CA"/>
+        </w:rPr>
+        <w:t xml:space="preserve"> the equation for switching hyperplane</w:t>
+      </w:r>
+    </w:p>
+    <w:p>
+      <w:pPr>
+        <w:widowControl w:val="0"/>
+        <w:autoSpaceDE w:val="0"/>
+        <w:autoSpaceDN w:val="0"/>
+        <w:adjustRightInd w:val="0"/>
+        <w:spacing w:after="240"/>
+        <w:rPr>
+          <w:rFonts w:ascii="Times" w:hAnsi="Times" w:cs="Times"/>
+        </w:rPr>
+      </w:pPr>
+      <w:r>
+        <w:rPr>
+          <w:rFonts w:ascii="Arial" w:hAnsi="Arial" w:cs="Arial"/>
+          <w:sz w:val="32"/>
+          <w:szCs w:val="32"/>
+        </w:rPr>
+        <w:t xml:space="preserve">[5] </w:t>
+      </w:r>
+      <w:proofErr w:type="spellStart"/>
+      <w:r>
+        <w:rPr>
+          <w:rFonts w:ascii="Arial" w:hAnsi="Arial" w:cs="Arial"/>
+          <w:sz w:val="32"/>
+          <w:szCs w:val="32"/>
+        </w:rPr>
+        <w:t>Arie</w:t>
+      </w:r>
+      <w:proofErr w:type="spellEnd"/>
+      <w:r>
+        <w:rPr>
+          <w:rFonts w:ascii="Arial" w:hAnsi="Arial" w:cs="Arial"/>
+          <w:sz w:val="32"/>
+          <w:szCs w:val="32"/>
+        </w:rPr>
+        <w:t xml:space="preserve"> Levant “Sliding order and sliding accuracy in sliding mode control”, </w:t>
+      </w:r>
+      <w:r>
+        <w:rPr>
+          <w:rFonts w:ascii="Arial" w:hAnsi="Arial" w:cs="Arial"/>
+          <w:i/>
+          <w:iCs/>
+          <w:sz w:val="32"/>
+          <w:szCs w:val="32"/>
+        </w:rPr>
+        <w:t>International Journal of Control</w:t>
+      </w:r>
+      <w:r>
+        <w:rPr>
+          <w:rFonts w:ascii="Arial" w:hAnsi="Arial" w:cs="Arial"/>
+          <w:sz w:val="32"/>
+          <w:szCs w:val="32"/>
+        </w:rPr>
+        <w:t xml:space="preserve">, 58(6), 1993, 1247-1263) </w:t>
+      </w:r>
+    </w:p>
+    <w:p>
+      <w:pPr>
+        <w:widowControl w:val="0"/>
+        <w:autoSpaceDE w:val="0"/>
+        <w:autoSpaceDN w:val="0"/>
+        <w:adjustRightInd w:val="0"/>
+        <w:spacing w:after="240"/>
+        <w:rPr>
+          <w:rFonts w:ascii="Times" w:hAnsi="Times" w:cs="Times"/>
+        </w:rPr>
+      </w:pPr>
+      <w:r>
+        <w:rPr>
+          <w:rFonts w:ascii="Arial" w:hAnsi="Arial" w:cs="Arial"/>
+          <w:sz w:val="32"/>
+          <w:szCs w:val="32"/>
+        </w:rPr>
+        <w:t xml:space="preserve">[6] G. </w:t>
+      </w:r>
+      <w:proofErr w:type="spellStart"/>
+      <w:r>
+        <w:rPr>
+          <w:rFonts w:ascii="Arial" w:hAnsi="Arial" w:cs="Arial"/>
+          <w:sz w:val="32"/>
+          <w:szCs w:val="32"/>
+        </w:rPr>
+        <w:t>Bartolini</w:t>
+      </w:r>
+      <w:proofErr w:type="spellEnd"/>
+      <w:r>
+        <w:rPr>
+          <w:rFonts w:ascii="Arial" w:hAnsi="Arial" w:cs="Arial"/>
+          <w:sz w:val="32"/>
+          <w:szCs w:val="32"/>
+        </w:rPr>
+        <w:t xml:space="preserve">, A. Ferrara, A. Levant, E. </w:t>
+      </w:r>
+      <w:proofErr w:type="spellStart"/>
+      <w:r>
+        <w:rPr>
+          <w:rFonts w:ascii="Arial" w:hAnsi="Arial" w:cs="Arial"/>
+          <w:sz w:val="32"/>
+          <w:szCs w:val="32"/>
+        </w:rPr>
+        <w:t>Usai</w:t>
+      </w:r>
+      <w:proofErr w:type="spellEnd"/>
+      <w:r>
+        <w:rPr>
+          <w:rFonts w:ascii="Arial" w:hAnsi="Arial" w:cs="Arial"/>
+          <w:sz w:val="32"/>
+          <w:szCs w:val="32"/>
+        </w:rPr>
+        <w:t xml:space="preserve"> “On second order sliding mode controller” in Variable structure systems, sliding mode and nonlinear control, Springer Lecture Notes in Control and Information Sciences, Volume 247/1999. </w:t>
+      </w:r>
+    </w:p>
+    <w:p>
+      <w:pPr>
+        <w:widowControl w:val="0"/>
+        <w:autoSpaceDE w:val="0"/>
+        <w:autoSpaceDN w:val="0"/>
+        <w:adjustRightInd w:val="0"/>
+        <w:spacing w:after="240"/>
+        <w:rPr>
+          <w:rFonts w:ascii="Times" w:hAnsi="Times" w:cs="Times"/>
+        </w:rPr>
+      </w:pPr>
+      <w:r>
+        <w:rPr>
+          <w:rFonts w:ascii="Arial" w:hAnsi="Arial" w:cs="Arial"/>
+          <w:sz w:val="32"/>
+          <w:szCs w:val="32"/>
+        </w:rPr>
+        <w:t xml:space="preserve">where U is a positive constant to be taken sufficiently large. In practice, one has to progressively increase U until good performances are seen in the closed loop system. This kind of single-parameter “trial and error” tuning is particularly suited in practical implementation. </w:t>
+      </w:r>
+    </w:p>
+    <w:p>
+      <w:pPr>
+        <w:rPr>
+          <w:lang w:val="en-CA"/>
+        </w:rPr>
+      </w:pPr>
       <w:bookmarkStart w:id="0" w:name="_GoBack"/>
       <w:bookmarkEnd w:id="0"/>
+    </w:p>
+    <w:p>
+      <w:pPr>
+        <w:rPr>
+          <w:lang w:val="en-CA"/>
+        </w:rPr>
+      </w:pPr>
+    </w:p>
+    <w:p>
+      <w:pPr>
+        <w:rPr>
+          <w:lang w:val="en-CA"/>
+        </w:rPr>
+      </w:pPr>
+    </w:p>
+    <w:p>
+      <w:pPr>
+        <w:rPr>
+          <w:lang w:val="en-CA"/>
+        </w:rPr>
+      </w:pPr>
     </w:p>
     <w:sectPr>
       <w:pgSz w:w="12240" w:h="15840"/>

</xml_diff>